<commit_message>
rajout du doc qui est pas passé sur le précédant commit
</commit_message>
<xml_diff>
--- a/TP – Ecommerce.docx
+++ b/TP – Ecommerce.docx
@@ -186,16 +186,13 @@
       </w:r>
       <w:proofErr w:type="spellEnd"/>
       <w:r>
-        <w:t> » qui se charge de créer la base et de faire les inserts</w:t>
-      </w:r>
-      <w:r>
-        <w:t xml:space="preserve"> en piochant dans les répertoires correspondant décris </w:t>
-      </w:r>
-      <w:proofErr w:type="spellStart"/>
-      <w:r>
-        <w:t>précedemment</w:t>
-      </w:r>
-      <w:proofErr w:type="spellEnd"/>
+        <w:t xml:space="preserve"> » qui se charge de créer la base et de faire les inserts en piochant dans les répertoires correspondant décris </w:t>
+      </w:r>
+      <w:r>
+        <w:t>précédemment</w:t>
+      </w:r>
+      <w:bookmarkStart w:id="0" w:name="_GoBack"/>
+      <w:bookmarkEnd w:id="0"/>
       <w:r>
         <w:t>.</w:t>
       </w:r>
@@ -205,8 +202,6 @@
       <w:pPr>
         <w:pStyle w:val="Titre1"/>
       </w:pPr>
-      <w:bookmarkStart w:id="0" w:name="_GoBack"/>
-      <w:bookmarkEnd w:id="0"/>
       <w:r>
         <w:lastRenderedPageBreak/>
         <w:t>Le schéma de données mis en place :</w:t>

</xml_diff>